<commit_message>
Working Protype and the Final Proof of Concept Paper
</commit_message>
<xml_diff>
--- a/Proof of Concept.docx
+++ b/Proof of Concept.docx
@@ -22,6 +22,16 @@
           <w:szCs w:val="28"/>
         </w:rPr>
         <w:t>Proof of Concept: Gamified Machine Learning Education Through a Narrative-Driven Role-Playing Game</w:t>
+      </w:r>
+      <w:r>
+        <w:rPr>
+          <w:rFonts w:ascii="Times New Roman" w:hAnsi="Times New Roman" w:cs="Times New Roman"/>
+          <w:b/>
+          <w:bCs/>
+          <w:sz w:val="28"/>
+          <w:szCs w:val="28"/>
+        </w:rPr>
+        <w:t xml:space="preserve"> using LLMs</w:t>
       </w:r>
     </w:p>
     <w:p>

</xml_diff>

<commit_message>
Working Protype and the Final Proof of Concept Paper-2
</commit_message>
<xml_diff>
--- a/Proof of Concept.docx
+++ b/Proof of Concept.docx
@@ -21,7 +21,7 @@
           <w:sz w:val="28"/>
           <w:szCs w:val="28"/>
         </w:rPr>
-        <w:t>Proof of Concept: Gamified Machine Learning Education Through a Narrative-Driven Role-Playing Game</w:t>
+        <w:t xml:space="preserve">Proof of Concept: </w:t>
       </w:r>
       <w:r>
         <w:rPr>
@@ -31,7 +31,7 @@
           <w:sz w:val="28"/>
           <w:szCs w:val="28"/>
         </w:rPr>
-        <w:t xml:space="preserve"> using LLMs</w:t>
+        <w:t>Educating RL-agent to learn ML playing a Narrative-Driven Role-Playing Game using LLMs</w:t>
       </w:r>
     </w:p>
     <w:p>
@@ -51,23 +51,6 @@
           <w:bCs/>
         </w:rPr>
         <w:t>Rohit Tamidapati</w:t>
-      </w:r>
-      <w:r>
-        <w:rPr>
-          <w:rFonts w:ascii="Times New Roman" w:hAnsi="Times New Roman" w:cs="Times New Roman"/>
-          <w:b/>
-          <w:bCs/>
-        </w:rPr>
-        <w:t>,</w:t>
-      </w:r>
-      <w:r>
-        <w:rPr>
-          <w:rFonts w:ascii="Times New Roman" w:hAnsi="Times New Roman" w:cs="Times New Roman"/>
-          <w:b/>
-          <w:bCs/>
-        </w:rPr>
-        <w:br/>
-        <w:t>Colorado State University,</w:t>
       </w:r>
       <w:r>
         <w:rPr>
@@ -377,8 +360,34 @@
           <w:sz w:val="20"/>
           <w:szCs w:val="20"/>
         </w:rPr>
+        <w:t>Research in RL also highlights the potential of using simulated environments to train agents in decision-making tasks (</w:t>
+      </w:r>
+      <w:proofErr w:type="spellStart"/>
+      <w:r>
+        <w:rPr>
+          <w:rFonts w:ascii="Times New Roman" w:hAnsi="Times New Roman" w:cs="Times New Roman"/>
+          <w:sz w:val="20"/>
+          <w:szCs w:val="20"/>
+        </w:rPr>
+        <w:t>Mnih</w:t>
+      </w:r>
+      <w:proofErr w:type="spellEnd"/>
+      <w:r>
+        <w:rPr>
+          <w:rFonts w:ascii="Times New Roman" w:hAnsi="Times New Roman" w:cs="Times New Roman"/>
+          <w:sz w:val="20"/>
+          <w:szCs w:val="20"/>
+        </w:rPr>
+        <w:t xml:space="preserve"> et al., 2015). The intersection of gamification, RL, and ML education has yet to be fully explored, </w:t>
+      </w:r>
+      <w:r>
+        <w:rPr>
+          <w:rFonts w:ascii="Times New Roman" w:hAnsi="Times New Roman" w:cs="Times New Roman"/>
+          <w:sz w:val="20"/>
+          <w:szCs w:val="20"/>
+        </w:rPr>
         <w:lastRenderedPageBreak/>
-        <w:t>Research in RL also highlights the potential of using simulated environments to train agents in decision-making tasks (Mnih et al., 2015). The intersection of gamification, RL, and ML education has yet to be fully explored, particularly in the context of role-playing games. This paper seeks to fill that gap by proposing a game that uses RL to simulate the ML decision-making process, offering players both challenges and rewards based on their choices. While previous studies have explored using games and interactive scenarios to teach machine learning, our approach uniquely combines reinforcement learning with RPG game mechanics, encouraging students to not only learn algorithmic concepts but also engage with the decision-making process in a dynamic setting.</w:t>
+        <w:t>particularly in the context of role-playing games. This paper seeks to fill that gap by proposing a game that uses RL to simulate the ML decision-making process, offering players both challenges and rewards based on their choices. While previous studies have explored using games and interactive scenarios to teach machine learning, our approach uniquely combines reinforcement learning with RPG game mechanics, encouraging students to not only learn algorithmic concepts but also engage with the decision-making process in a dynamic setting.</w:t>
       </w:r>
     </w:p>
     <w:p>
@@ -846,6 +855,18 @@
         <w:spacing w:after="160" w:line="259" w:lineRule="auto"/>
         <w:rPr>
           <w:rFonts w:ascii="Times New Roman" w:hAnsi="Times New Roman" w:cs="Times New Roman"/>
+          <w:b/>
+          <w:bCs/>
+          <w:sz w:val="24"/>
+          <w:szCs w:val="24"/>
+        </w:rPr>
+      </w:pPr>
+    </w:p>
+    <w:p>
+      <w:pPr>
+        <w:spacing w:after="160" w:line="259" w:lineRule="auto"/>
+        <w:rPr>
+          <w:rFonts w:ascii="Times New Roman" w:hAnsi="Times New Roman" w:cs="Times New Roman"/>
           <w:sz w:val="20"/>
           <w:szCs w:val="20"/>
         </w:rPr>
@@ -1556,7 +1577,25 @@
           <w:sz w:val="20"/>
           <w:szCs w:val="20"/>
         </w:rPr>
-        <w:t>Deterding, S., Dixon, D., Khaled, R., &amp; Nacke, L. (2011). "From game design elements to gamefulness: defining" gamification."" In Proceedings of the 2011 annual conference on human factors in computing systems (pp. 9-15). ACM.</w:t>
+        <w:t xml:space="preserve">Deterding, S., Dixon, D., Khaled, R., &amp; Nacke, L. (2011). "From game design elements to </w:t>
+      </w:r>
+      <w:proofErr w:type="spellStart"/>
+      <w:r>
+        <w:rPr>
+          <w:rFonts w:ascii="Times New Roman" w:hAnsi="Times New Roman" w:cs="Times New Roman"/>
+          <w:sz w:val="20"/>
+          <w:szCs w:val="20"/>
+        </w:rPr>
+        <w:t>gamefulness</w:t>
+      </w:r>
+      <w:proofErr w:type="spellEnd"/>
+      <w:r>
+        <w:rPr>
+          <w:rFonts w:ascii="Times New Roman" w:hAnsi="Times New Roman" w:cs="Times New Roman"/>
+          <w:sz w:val="20"/>
+          <w:szCs w:val="20"/>
+        </w:rPr>
+        <w:t>: defining" gamification."" In Proceedings of the 2011 annual conference on human factors in computing systems (pp. 9-15). ACM.</w:t>
       </w:r>
     </w:p>
     <w:p>
@@ -1640,7 +1679,43 @@
           <w:sz w:val="20"/>
           <w:szCs w:val="20"/>
         </w:rPr>
-        <w:t>Van der Meijden, A., &amp; Veenman, M. V. (2014). "Game-based learning and machine learning algorithms." Computers &amp; Education, 74, 59-70.</w:t>
+        <w:t xml:space="preserve">Van der </w:t>
+      </w:r>
+      <w:proofErr w:type="spellStart"/>
+      <w:r>
+        <w:rPr>
+          <w:rFonts w:ascii="Times New Roman" w:hAnsi="Times New Roman" w:cs="Times New Roman"/>
+          <w:sz w:val="20"/>
+          <w:szCs w:val="20"/>
+        </w:rPr>
+        <w:t>Meijden</w:t>
+      </w:r>
+      <w:proofErr w:type="spellEnd"/>
+      <w:r>
+        <w:rPr>
+          <w:rFonts w:ascii="Times New Roman" w:hAnsi="Times New Roman" w:cs="Times New Roman"/>
+          <w:sz w:val="20"/>
+          <w:szCs w:val="20"/>
+        </w:rPr>
+        <w:t xml:space="preserve">, A., &amp; </w:t>
+      </w:r>
+      <w:proofErr w:type="spellStart"/>
+      <w:r>
+        <w:rPr>
+          <w:rFonts w:ascii="Times New Roman" w:hAnsi="Times New Roman" w:cs="Times New Roman"/>
+          <w:sz w:val="20"/>
+          <w:szCs w:val="20"/>
+        </w:rPr>
+        <w:t>Veenman</w:t>
+      </w:r>
+      <w:proofErr w:type="spellEnd"/>
+      <w:r>
+        <w:rPr>
+          <w:rFonts w:ascii="Times New Roman" w:hAnsi="Times New Roman" w:cs="Times New Roman"/>
+          <w:sz w:val="20"/>
+          <w:szCs w:val="20"/>
+        </w:rPr>
+        <w:t>, M. V. (2014). "Game-based learning and machine learning algorithms." Computers &amp; Education, 74, 59-70.</w:t>
       </w:r>
     </w:p>
     <w:p>

</xml_diff>